<commit_message>
Update Bosch Global Software Technologies Vietnam
</commit_message>
<xml_diff>
--- a/vohungtuan-cv.docx
+++ b/vohungtuan-cv.docx
@@ -31,43 +31,37 @@
         <w:rPr>
           <w:rFonts w:eastAsia="Calibri"/>
         </w:rPr>
-        <w:t>Working as a</w:t>
+        <w:t>Software Integration Engineer</w:t>
       </w:r>
       <w:r>
         <w:rPr>
           <w:rFonts w:eastAsia="Calibri"/>
         </w:rPr>
-        <w:t>n</w:t>
+        <w:t xml:space="preserve"> </w:t>
       </w:r>
       <w:r>
         <w:rPr>
           <w:rFonts w:eastAsia="Calibri"/>
         </w:rPr>
-        <w:t xml:space="preserve"> </w:t>
+        <w:t xml:space="preserve">in </w:t>
       </w:r>
       <w:r>
         <w:rPr>
           <w:rFonts w:eastAsia="Calibri"/>
         </w:rPr>
-        <w:t>Integration</w:t>
+        <w:t xml:space="preserve">Automotive </w:t>
       </w:r>
       <w:r>
         <w:rPr>
           <w:rFonts w:eastAsia="Calibri"/>
         </w:rPr>
-        <w:t xml:space="preserve"> engineer in the </w:t>
+        <w:t>Multimedia</w:t>
       </w:r>
       <w:r>
         <w:rPr>
           <w:rFonts w:eastAsia="Calibri"/>
         </w:rPr>
-        <w:t>Car Multimedia HMI</w:t>
-      </w:r>
-      <w:r>
-        <w:rPr>
-          <w:rFonts w:eastAsia="Calibri"/>
-        </w:rPr>
-        <w:t xml:space="preserve"> project.</w:t>
+        <w:t xml:space="preserve"> project</w:t>
       </w:r>
     </w:p>
     <w:p>
@@ -85,13 +79,37 @@
         <w:rPr>
           <w:sz w:val="24"/>
         </w:rPr>
-        <w:t xml:space="preserve">Developing and maintaining Jenkins </w:t>
-      </w:r>
-      <w:r>
-        <w:rPr>
-          <w:sz w:val="24"/>
-        </w:rPr>
-        <w:t>system</w:t>
+        <w:t>Working as an Integrator in</w:t>
+      </w:r>
+      <w:r>
+        <w:rPr>
+          <w:sz w:val="24"/>
+        </w:rPr>
+        <w:t xml:space="preserve"> large-scale </w:t>
+      </w:r>
+      <w:r>
+        <w:rPr>
+          <w:sz w:val="24"/>
+        </w:rPr>
+        <w:t xml:space="preserve">Automotive </w:t>
+      </w:r>
+      <w:r>
+        <w:rPr>
+          <w:sz w:val="24"/>
+        </w:rPr>
+        <w:t>software applications</w:t>
+      </w:r>
+      <w:r>
+        <w:rPr>
+          <w:sz w:val="24"/>
+        </w:rPr>
+        <w:t>, with thousand of developers and testers in Germany, India, Vietnam, Sweden, Japan, China, etc</w:t>
+      </w:r>
+      <w:r>
+        <w:rPr>
+          <w:sz w:val="24"/>
+        </w:rPr>
+        <w:t>.</w:t>
       </w:r>
     </w:p>
     <w:p>
@@ -109,13 +127,19 @@
         <w:rPr>
           <w:sz w:val="24"/>
         </w:rPr>
-        <w:t xml:space="preserve">Integrating source code </w:t>
-      </w:r>
-      <w:r>
-        <w:rPr>
-          <w:sz w:val="24"/>
-        </w:rPr>
-        <w:t>for HMI projects</w:t>
+        <w:t xml:space="preserve">Developing and maintaining </w:t>
+      </w:r>
+      <w:r>
+        <w:rPr>
+          <w:sz w:val="24"/>
+        </w:rPr>
+        <w:t xml:space="preserve">CI </w:t>
+      </w:r>
+      <w:r>
+        <w:rPr>
+          <w:sz w:val="24"/>
+        </w:rPr>
+        <w:t>system</w:t>
       </w:r>
     </w:p>
     <w:p>
@@ -139,7 +163,151 @@
         <w:rPr>
           <w:sz w:val="24"/>
         </w:rPr>
-        <w:t>git, Gerrit, compilation issues</w:t>
+        <w:t xml:space="preserve">git, Gerrit, </w:t>
+      </w:r>
+      <w:r>
+        <w:rPr>
+          <w:sz w:val="24"/>
+        </w:rPr>
+        <w:t>build servers</w:t>
+      </w:r>
+    </w:p>
+    <w:p>
+      <w:pPr>
+        <w:pStyle w:val="ListParagraph"/>
+        <w:numPr>
+          <w:ilvl w:val="1"/>
+          <w:numId w:val="3"/>
+        </w:numPr>
+        <w:rPr>
+          <w:sz w:val="24"/>
+        </w:rPr>
+      </w:pPr>
+      <w:r>
+        <w:rPr>
+          <w:sz w:val="24"/>
+        </w:rPr>
+        <w:t>Collaborating</w:t>
+      </w:r>
+      <w:r>
+        <w:rPr>
+          <w:sz w:val="24"/>
+        </w:rPr>
+        <w:t xml:space="preserve"> </w:t>
+      </w:r>
+      <w:r>
+        <w:rPr>
+          <w:sz w:val="24"/>
+        </w:rPr>
+        <w:t>developers and testers</w:t>
+      </w:r>
+      <w:r>
+        <w:rPr>
+          <w:sz w:val="24"/>
+        </w:rPr>
+        <w:t xml:space="preserve"> to make </w:t>
+      </w:r>
+      <w:r>
+        <w:rPr>
+          <w:sz w:val="24"/>
+        </w:rPr>
+        <w:t>the integration process of the software</w:t>
+      </w:r>
+    </w:p>
+    <w:p>
+      <w:pPr>
+        <w:pStyle w:val="ListParagraph"/>
+        <w:numPr>
+          <w:ilvl w:val="1"/>
+          <w:numId w:val="3"/>
+        </w:numPr>
+        <w:rPr>
+          <w:sz w:val="24"/>
+        </w:rPr>
+      </w:pPr>
+      <w:r>
+        <w:rPr>
+          <w:sz w:val="24"/>
+        </w:rPr>
+        <w:t>S</w:t>
+      </w:r>
+      <w:r>
+        <w:rPr>
+          <w:sz w:val="24"/>
+        </w:rPr>
+        <w:t>upport</w:t>
+      </w:r>
+      <w:r>
+        <w:rPr>
+          <w:sz w:val="24"/>
+        </w:rPr>
+        <w:t>ing</w:t>
+      </w:r>
+      <w:r>
+        <w:rPr>
+          <w:sz w:val="24"/>
+        </w:rPr>
+        <w:t xml:space="preserve"> developers and testers with questions about integration tools or processes</w:t>
+      </w:r>
+    </w:p>
+    <w:p>
+      <w:pPr>
+        <w:pStyle w:val="ListParagraph"/>
+        <w:numPr>
+          <w:ilvl w:val="1"/>
+          <w:numId w:val="3"/>
+        </w:numPr>
+        <w:rPr>
+          <w:sz w:val="24"/>
+        </w:rPr>
+      </w:pPr>
+      <w:r>
+        <w:rPr>
+          <w:sz w:val="24"/>
+        </w:rPr>
+        <w:t>D</w:t>
+      </w:r>
+      <w:r>
+        <w:rPr>
+          <w:sz w:val="24"/>
+        </w:rPr>
+        <w:t>evelop</w:t>
+      </w:r>
+      <w:r>
+        <w:rPr>
+          <w:sz w:val="24"/>
+        </w:rPr>
+        <w:t>ing</w:t>
+      </w:r>
+      <w:r>
+        <w:rPr>
+          <w:sz w:val="24"/>
+        </w:rPr>
+        <w:t>, optimiz</w:t>
+      </w:r>
+      <w:r>
+        <w:rPr>
+          <w:sz w:val="24"/>
+        </w:rPr>
+        <w:t>ing</w:t>
+      </w:r>
+      <w:r>
+        <w:rPr>
+          <w:sz w:val="24"/>
+        </w:rPr>
+        <w:t xml:space="preserve"> and automat</w:t>
+      </w:r>
+      <w:r>
+        <w:rPr>
+          <w:sz w:val="24"/>
+        </w:rPr>
+        <w:t>ing</w:t>
+      </w:r>
+      <w:r>
+        <w:rPr>
+          <w:sz w:val="24"/>
+        </w:rPr>
+        <w:t xml:space="preserve"> integration processes and tools</w:t>
       </w:r>
     </w:p>
     <w:p>
@@ -275,7 +443,25 @@
         <w:rPr>
           <w:sz w:val="24"/>
         </w:rPr>
-        <w:t xml:space="preserve">IBM ClearCase, </w:t>
+        <w:t xml:space="preserve">Git, Gerrit, </w:t>
+      </w:r>
+      <w:r>
+        <w:rPr>
+          <w:sz w:val="24"/>
+        </w:rPr>
+        <w:t xml:space="preserve">git-repo, </w:t>
+      </w:r>
+      <w:r>
+        <w:rPr>
+          <w:sz w:val="24"/>
+        </w:rPr>
+        <w:t>GitHub Action</w:t>
+      </w:r>
+      <w:r>
+        <w:rPr>
+          <w:sz w:val="24"/>
+        </w:rPr>
+        <w:t xml:space="preserve">, </w:t>
       </w:r>
       <w:r>
         <w:rPr>
@@ -287,13 +473,19 @@
         <w:rPr>
           <w:sz w:val="24"/>
         </w:rPr>
-        <w:t xml:space="preserve">Shell, Git, </w:t>
-      </w:r>
-      <w:r>
-        <w:rPr>
-          <w:sz w:val="24"/>
-        </w:rPr>
-        <w:t>Apache Ant</w:t>
+        <w:t xml:space="preserve">Shell, </w:t>
+      </w:r>
+      <w:r>
+        <w:rPr>
+          <w:sz w:val="24"/>
+        </w:rPr>
+        <w:t>Windows, Linux, Solaris</w:t>
+      </w:r>
+      <w:r>
+        <w:rPr>
+          <w:sz w:val="24"/>
+        </w:rPr>
+        <w:t>, Docker</w:t>
       </w:r>
       <w:r>
         <w:rPr>
@@ -305,19 +497,13 @@
         <w:rPr>
           <w:sz w:val="24"/>
         </w:rPr>
-        <w:t>QuickBuild, ISC BIND DNS</w:t>
-      </w:r>
-      <w:r>
-        <w:rPr>
-          <w:sz w:val="24"/>
-        </w:rPr>
-        <w:t>, Windows, Linux, Solaris</w:t>
-      </w:r>
-      <w:r>
-        <w:rPr>
-          <w:sz w:val="24"/>
-        </w:rPr>
-        <w:t>, Docker.</w:t>
+        <w:t>ClearCase</w:t>
+      </w:r>
+      <w:r>
+        <w:rPr>
+          <w:sz w:val="24"/>
+        </w:rPr>
+        <w:t>.</w:t>
       </w:r>
     </w:p>
     <w:p>
@@ -370,7 +556,13 @@
         <w:rPr>
           <w:sz w:val="24"/>
         </w:rPr>
-        <w:t xml:space="preserve">C, C++, </w:t>
+        <w:t>C/</w:t>
+      </w:r>
+      <w:r>
+        <w:rPr>
+          <w:sz w:val="24"/>
+        </w:rPr>
+        <w:t xml:space="preserve">C++, </w:t>
       </w:r>
       <w:r>
         <w:rPr>
@@ -382,7 +574,19 @@
         <w:rPr>
           <w:sz w:val="24"/>
         </w:rPr>
-        <w:t xml:space="preserve">, Java, </w:t>
+        <w:t xml:space="preserve">, </w:t>
+      </w:r>
+      <w:r>
+        <w:rPr>
+          <w:sz w:val="24"/>
+        </w:rPr>
+        <w:t xml:space="preserve">Perl, </w:t>
+      </w:r>
+      <w:r>
+        <w:rPr>
+          <w:sz w:val="24"/>
+        </w:rPr>
+        <w:t xml:space="preserve">Java, </w:t>
       </w:r>
       <w:r>
         <w:rPr>
@@ -400,91 +604,41 @@
         <w:rPr>
           <w:sz w:val="24"/>
         </w:rPr>
-        <w:t>Elasticsearch, Logstash, Kibana</w:t>
-      </w:r>
-      <w:r>
-        <w:rPr>
-          <w:sz w:val="24"/>
-        </w:rPr>
-        <w:t xml:space="preserve">, </w:t>
-      </w:r>
-      <w:r>
-        <w:rPr>
-          <w:sz w:val="24"/>
-        </w:rPr>
-        <w:t>Maven, Gradle</w:t>
-      </w:r>
-      <w:r>
-        <w:rPr>
-          <w:sz w:val="24"/>
-        </w:rPr>
-        <w:t>,</w:t>
-      </w:r>
-      <w:r>
-        <w:rPr>
-          <w:sz w:val="24"/>
-        </w:rPr>
-        <w:t xml:space="preserve"> Hg,</w:t>
-      </w:r>
-      <w:r>
-        <w:rPr>
-          <w:sz w:val="24"/>
-        </w:rPr>
-        <w:t xml:space="preserve"> </w:t>
-      </w:r>
-      <w:r>
-        <w:rPr>
-          <w:sz w:val="24"/>
-        </w:rPr>
-        <w:t>Sonar</w:t>
-      </w:r>
-      <w:r>
-        <w:rPr>
-          <w:sz w:val="24"/>
-        </w:rPr>
-        <w:t>Qube</w:t>
-      </w:r>
-      <w:r>
-        <w:rPr>
-          <w:sz w:val="24"/>
-        </w:rPr>
-        <w:t>,</w:t>
-      </w:r>
-      <w:r>
-        <w:rPr>
-          <w:sz w:val="24"/>
-        </w:rPr>
-        <w:t xml:space="preserve"> Tomcat</w:t>
-      </w:r>
-      <w:r>
-        <w:rPr>
-          <w:sz w:val="24"/>
-        </w:rPr>
-        <w:t>,</w:t>
-      </w:r>
-      <w:r>
-        <w:rPr>
-          <w:sz w:val="24"/>
-        </w:rPr>
-        <w:t xml:space="preserve"> </w:t>
-      </w:r>
-      <w:r>
-        <w:rPr>
-          <w:sz w:val="24"/>
-        </w:rPr>
-        <w:t xml:space="preserve">SQl, Sybase, Oracle, </w:t>
-      </w:r>
-      <w:r>
-        <w:rPr>
-          <w:sz w:val="24"/>
-        </w:rPr>
-        <w:t>Microsoft Dynamics CRM</w:t>
+        <w:t>SQl</w:t>
       </w:r>
       <w:r>
         <w:rPr>
           <w:sz w:val="24"/>
         </w:rPr>
         <w:t>.</w:t>
+      </w:r>
+    </w:p>
+    <w:p>
+      <w:pPr>
+        <w:pStyle w:val="ListParagraph"/>
+        <w:numPr>
+          <w:ilvl w:val="1"/>
+          <w:numId w:val="3"/>
+        </w:numPr>
+        <w:spacing w:before="60" w:after="60"/>
+        <w:rPr>
+          <w:b/>
+          <w:sz w:val="28"/>
+        </w:rPr>
+      </w:pPr>
+      <w:r>
+        <w:rPr>
+          <w:b/>
+          <w:sz w:val="24"/>
+        </w:rPr>
+        <w:t xml:space="preserve">Working </w:t>
+      </w:r>
+      <w:r>
+        <w:rPr>
+          <w:bCs/>
+          <w:sz w:val="24"/>
+        </w:rPr>
+        <w:t>in Agile/Scrum model</w:t>
       </w:r>
     </w:p>
     <w:p>
@@ -623,7 +777,7 @@
           <w:color w:val="00B0F0"/>
           <w:sz w:val="24"/>
         </w:rPr>
-        <w:t>Robert Bosch Engineering and Business Solutions Vietnam Co., Ltd</w:t>
+        <w:t>Bosch Global Software Technologies Vietnam</w:t>
       </w:r>
       <w:r>
         <w:rPr>
@@ -633,7 +787,17 @@
           <w:color w:val="00B0F0"/>
           <w:sz w:val="24"/>
         </w:rPr>
-        <w:t xml:space="preserve"> – Specialist</w:t>
+        <w:t xml:space="preserve"> </w:t>
+      </w:r>
+      <w:r>
+        <w:rPr>
+          <w:b/>
+          <w:bCs/>
+          <w:i/>
+          <w:color w:val="00B0F0"/>
+          <w:sz w:val="24"/>
+        </w:rPr>
+        <w:t>– Specialist</w:t>
       </w:r>
     </w:p>
     <w:p>
@@ -724,6 +888,7 @@
           <w:b/>
           <w:sz w:val="24"/>
         </w:rPr>
+        <w:lastRenderedPageBreak/>
         <w:t>Role:</w:t>
       </w:r>
       <w:r>
@@ -749,6 +914,530 @@
           <w:sz w:val="24"/>
         </w:rPr>
         <w:t>specialist</w:t>
+      </w:r>
+    </w:p>
+    <w:p>
+      <w:pPr>
+        <w:pStyle w:val="ListParagraph"/>
+        <w:numPr>
+          <w:ilvl w:val="1"/>
+          <w:numId w:val="12"/>
+        </w:numPr>
+        <w:rPr>
+          <w:sz w:val="24"/>
+        </w:rPr>
+      </w:pPr>
+      <w:r>
+        <w:rPr>
+          <w:sz w:val="24"/>
+        </w:rPr>
+        <w:t xml:space="preserve">Developing and maintaining </w:t>
+      </w:r>
+      <w:r>
+        <w:rPr>
+          <w:sz w:val="24"/>
+        </w:rPr>
+        <w:t>CI system</w:t>
+      </w:r>
+    </w:p>
+    <w:p>
+      <w:pPr>
+        <w:pStyle w:val="ListParagraph"/>
+        <w:numPr>
+          <w:ilvl w:val="1"/>
+          <w:numId w:val="12"/>
+        </w:numPr>
+        <w:rPr>
+          <w:sz w:val="24"/>
+        </w:rPr>
+      </w:pPr>
+      <w:r>
+        <w:rPr>
+          <w:sz w:val="24"/>
+        </w:rPr>
+        <w:t xml:space="preserve">Managing </w:t>
+      </w:r>
+      <w:r>
+        <w:rPr>
+          <w:sz w:val="24"/>
+        </w:rPr>
+        <w:t>git, Gerrit, build servers</w:t>
+      </w:r>
+    </w:p>
+    <w:p>
+      <w:pPr>
+        <w:pStyle w:val="ListParagraph"/>
+        <w:numPr>
+          <w:ilvl w:val="1"/>
+          <w:numId w:val="12"/>
+        </w:numPr>
+        <w:rPr>
+          <w:sz w:val="24"/>
+        </w:rPr>
+      </w:pPr>
+      <w:r>
+        <w:rPr>
+          <w:sz w:val="24"/>
+        </w:rPr>
+        <w:t>Collaborating</w:t>
+      </w:r>
+      <w:r>
+        <w:rPr>
+          <w:sz w:val="24"/>
+        </w:rPr>
+        <w:t xml:space="preserve"> </w:t>
+      </w:r>
+      <w:r>
+        <w:rPr>
+          <w:sz w:val="24"/>
+        </w:rPr>
+        <w:t>developers and testers</w:t>
+      </w:r>
+      <w:r>
+        <w:rPr>
+          <w:sz w:val="24"/>
+        </w:rPr>
+        <w:t xml:space="preserve"> to make </w:t>
+      </w:r>
+      <w:r>
+        <w:rPr>
+          <w:sz w:val="24"/>
+        </w:rPr>
+        <w:t>the integration process of the software</w:t>
+      </w:r>
+    </w:p>
+    <w:p>
+      <w:pPr>
+        <w:pStyle w:val="ListParagraph"/>
+        <w:numPr>
+          <w:ilvl w:val="1"/>
+          <w:numId w:val="12"/>
+        </w:numPr>
+        <w:rPr>
+          <w:sz w:val="24"/>
+        </w:rPr>
+      </w:pPr>
+      <w:r>
+        <w:rPr>
+          <w:sz w:val="24"/>
+        </w:rPr>
+        <w:t>S</w:t>
+      </w:r>
+      <w:r>
+        <w:rPr>
+          <w:sz w:val="24"/>
+        </w:rPr>
+        <w:t>upport</w:t>
+      </w:r>
+      <w:r>
+        <w:rPr>
+          <w:sz w:val="24"/>
+        </w:rPr>
+        <w:t>ing</w:t>
+      </w:r>
+      <w:r>
+        <w:rPr>
+          <w:sz w:val="24"/>
+        </w:rPr>
+        <w:t xml:space="preserve"> developers and testers with questions about integration tools or processes</w:t>
+      </w:r>
+    </w:p>
+    <w:p>
+      <w:pPr>
+        <w:pStyle w:val="ListParagraph"/>
+        <w:numPr>
+          <w:ilvl w:val="1"/>
+          <w:numId w:val="12"/>
+        </w:numPr>
+        <w:rPr>
+          <w:sz w:val="24"/>
+        </w:rPr>
+      </w:pPr>
+      <w:r>
+        <w:rPr>
+          <w:sz w:val="24"/>
+        </w:rPr>
+        <w:t>D</w:t>
+      </w:r>
+      <w:r>
+        <w:rPr>
+          <w:sz w:val="24"/>
+        </w:rPr>
+        <w:t>evelop</w:t>
+      </w:r>
+      <w:r>
+        <w:rPr>
+          <w:sz w:val="24"/>
+        </w:rPr>
+        <w:t>ing</w:t>
+      </w:r>
+      <w:r>
+        <w:rPr>
+          <w:sz w:val="24"/>
+        </w:rPr>
+        <w:t>, optimiz</w:t>
+      </w:r>
+      <w:r>
+        <w:rPr>
+          <w:sz w:val="24"/>
+        </w:rPr>
+        <w:t>ing</w:t>
+      </w:r>
+      <w:r>
+        <w:rPr>
+          <w:sz w:val="24"/>
+        </w:rPr>
+        <w:t xml:space="preserve"> and automat</w:t>
+      </w:r>
+      <w:r>
+        <w:rPr>
+          <w:sz w:val="24"/>
+        </w:rPr>
+        <w:t>ing</w:t>
+      </w:r>
+      <w:r>
+        <w:rPr>
+          <w:sz w:val="24"/>
+        </w:rPr>
+        <w:t xml:space="preserve"> integration processes and tools</w:t>
+      </w:r>
+    </w:p>
+    <w:p>
+      <w:pPr>
+        <w:pStyle w:val="ListParagraph"/>
+        <w:numPr>
+          <w:ilvl w:val="0"/>
+          <w:numId w:val="12"/>
+        </w:numPr>
+        <w:rPr>
+          <w:sz w:val="24"/>
+        </w:rPr>
+      </w:pPr>
+      <w:r>
+        <w:rPr>
+          <w:b/>
+          <w:sz w:val="24"/>
+        </w:rPr>
+        <w:t>Achievements:</w:t>
+      </w:r>
+      <w:r>
+        <w:rPr>
+          <w:b/>
+          <w:sz w:val="24"/>
+        </w:rPr>
+        <w:t xml:space="preserve"> </w:t>
+      </w:r>
+      <w:r>
+        <w:rPr>
+          <w:bCs/>
+          <w:sz w:val="24"/>
+        </w:rPr>
+        <w:t>get some rewards for good contribuions into project.</w:t>
+      </w:r>
+    </w:p>
+    <w:p>
+      <w:pPr>
+        <w:spacing w:before="120" w:after="0"/>
+        <w:ind w:left="2880"/>
+        <w:rPr>
+          <w:b/>
+          <w:color w:val="00B0F0"/>
+          <w:sz w:val="24"/>
+        </w:rPr>
+      </w:pPr>
+      <w:r>
+        <w:rPr>
+          <w:b/>
+          <w:color w:val="F79646" w:themeColor="accent6"/>
+          <w:sz w:val="24"/>
+        </w:rPr>
+        <w:t>March</w:t>
+      </w:r>
+      <w:r>
+        <w:rPr>
+          <w:b/>
+          <w:color w:val="F79646" w:themeColor="accent6"/>
+          <w:sz w:val="24"/>
+        </w:rPr>
+        <w:t xml:space="preserve"> </w:t>
+      </w:r>
+      <w:r>
+        <w:rPr>
+          <w:b/>
+          <w:color w:val="F79646" w:themeColor="accent6"/>
+          <w:sz w:val="24"/>
+        </w:rPr>
+        <w:t>2017</w:t>
+      </w:r>
+      <w:r>
+        <w:rPr>
+          <w:b/>
+          <w:color w:val="F79646" w:themeColor="accent6"/>
+          <w:sz w:val="24"/>
+        </w:rPr>
+        <w:t xml:space="preserve"> –</w:t>
+      </w:r>
+      <w:r>
+        <w:rPr>
+          <w:b/>
+          <w:color w:val="F79646" w:themeColor="accent6"/>
+          <w:sz w:val="24"/>
+        </w:rPr>
+        <w:t xml:space="preserve"> </w:t>
+      </w:r>
+      <w:r>
+        <w:rPr>
+          <w:b/>
+          <w:color w:val="F79646" w:themeColor="accent6"/>
+          <w:sz w:val="24"/>
+        </w:rPr>
+        <w:t>May 2017</w:t>
+      </w:r>
+      <w:r>
+        <w:rPr>
+          <w:b/>
+          <w:color w:val="F79646" w:themeColor="accent6"/>
+          <w:sz w:val="24"/>
+        </w:rPr>
+        <w:t xml:space="preserve"> </w:t>
+      </w:r>
+      <w:r>
+        <w:rPr>
+          <w:b/>
+          <w:color w:val="00B0F0"/>
+          <w:sz w:val="24"/>
+        </w:rPr>
+        <w:tab/>
+      </w:r>
+      <w:r>
+        <w:rPr>
+          <w:b/>
+          <w:color w:val="00B0F0"/>
+          <w:sz w:val="24"/>
+        </w:rPr>
+        <w:tab/>
+      </w:r>
+      <w:r>
+        <w:rPr>
+          <w:b/>
+          <w:color w:val="00B0F0"/>
+          <w:sz w:val="24"/>
+        </w:rPr>
+        <w:t>SAP HANA in-memory database</w:t>
+      </w:r>
+    </w:p>
+    <w:p>
+      <w:pPr>
+        <w:spacing w:after="120"/>
+        <w:ind w:left="2880"/>
+        <w:rPr>
+          <w:b/>
+          <w:bCs/>
+          <w:i/>
+          <w:color w:val="00B0F0"/>
+          <w:sz w:val="24"/>
+        </w:rPr>
+      </w:pPr>
+      <w:r>
+        <w:rPr>
+          <w:b/>
+          <w:bCs/>
+          <w:i/>
+          <w:color w:val="00B0F0"/>
+          <w:sz w:val="24"/>
+        </w:rPr>
+        <w:t>SAP</w:t>
+      </w:r>
+      <w:r>
+        <w:rPr>
+          <w:b/>
+          <w:bCs/>
+          <w:i/>
+          <w:color w:val="00B0F0"/>
+          <w:sz w:val="24"/>
+        </w:rPr>
+        <w:t xml:space="preserve"> </w:t>
+      </w:r>
+      <w:r>
+        <w:rPr>
+          <w:b/>
+          <w:bCs/>
+          <w:i/>
+          <w:color w:val="00B0F0"/>
+          <w:sz w:val="24"/>
+        </w:rPr>
+        <w:t>–</w:t>
+      </w:r>
+      <w:r>
+        <w:rPr>
+          <w:b/>
+          <w:bCs/>
+          <w:i/>
+          <w:color w:val="00B0F0"/>
+          <w:sz w:val="24"/>
+        </w:rPr>
+        <w:t xml:space="preserve"> </w:t>
+      </w:r>
+      <w:r>
+        <w:rPr>
+          <w:b/>
+          <w:bCs/>
+          <w:i/>
+          <w:color w:val="00B0F0"/>
+          <w:sz w:val="24"/>
+        </w:rPr>
+        <w:t>Quality Specialist</w:t>
+      </w:r>
+    </w:p>
+    <w:p>
+      <w:pPr>
+        <w:numPr>
+          <w:ilvl w:val="0"/>
+          <w:numId w:val="12"/>
+        </w:numPr>
+        <w:autoSpaceDE w:val="0"/>
+        <w:spacing w:before="32"/>
+        <w:ind w:right="-20"/>
+        <w:jc w:val="both"/>
+        <w:rPr>
+          <w:sz w:val="24"/>
+        </w:rPr>
+      </w:pPr>
+      <w:r>
+        <w:rPr>
+          <w:b/>
+          <w:sz w:val="24"/>
+        </w:rPr>
+        <w:t>Project Description</w:t>
+      </w:r>
+      <w:r>
+        <w:rPr>
+          <w:b/>
+          <w:sz w:val="24"/>
+        </w:rPr>
+        <w:t xml:space="preserve">: </w:t>
+      </w:r>
+      <w:r>
+        <w:rPr>
+          <w:sz w:val="24"/>
+        </w:rPr>
+        <w:t>SAP HANA is an in-memory platform for processing high volumes of data in real-time.</w:t>
+      </w:r>
+    </w:p>
+    <w:p>
+      <w:pPr>
+        <w:numPr>
+          <w:ilvl w:val="0"/>
+          <w:numId w:val="12"/>
+        </w:numPr>
+        <w:autoSpaceDE w:val="0"/>
+        <w:spacing w:before="32"/>
+        <w:ind w:right="-20"/>
+        <w:jc w:val="both"/>
+        <w:rPr>
+          <w:sz w:val="24"/>
+        </w:rPr>
+      </w:pPr>
+      <w:r>
+        <w:rPr>
+          <w:b/>
+          <w:sz w:val="24"/>
+        </w:rPr>
+        <w:t>Project Size:</w:t>
+      </w:r>
+      <w:r>
+        <w:rPr>
+          <w:sz w:val="24"/>
+        </w:rPr>
+        <w:t xml:space="preserve"> </w:t>
+      </w:r>
+      <w:r>
+        <w:rPr>
+          <w:sz w:val="24"/>
+        </w:rPr>
+        <w:t>thousands of d</w:t>
+      </w:r>
+      <w:r>
+        <w:rPr>
+          <w:sz w:val="24"/>
+        </w:rPr>
+        <w:t xml:space="preserve">evelopers </w:t>
+      </w:r>
+      <w:r>
+        <w:rPr>
+          <w:sz w:val="24"/>
+        </w:rPr>
+        <w:t>and</w:t>
+      </w:r>
+      <w:r>
+        <w:rPr>
+          <w:sz w:val="24"/>
+        </w:rPr>
+        <w:t xml:space="preserve"> testers</w:t>
+      </w:r>
+      <w:r>
+        <w:rPr>
+          <w:sz w:val="24"/>
+        </w:rPr>
+        <w:t xml:space="preserve"> around the world</w:t>
+      </w:r>
+      <w:r>
+        <w:rPr>
+          <w:sz w:val="24"/>
+        </w:rPr>
+        <w:t>.</w:t>
+      </w:r>
+    </w:p>
+    <w:p>
+      <w:pPr>
+        <w:numPr>
+          <w:ilvl w:val="0"/>
+          <w:numId w:val="12"/>
+        </w:numPr>
+        <w:autoSpaceDE w:val="0"/>
+        <w:spacing w:before="32"/>
+        <w:ind w:right="-20"/>
+        <w:jc w:val="both"/>
+        <w:rPr>
+          <w:sz w:val="24"/>
+        </w:rPr>
+      </w:pPr>
+      <w:r>
+        <w:rPr>
+          <w:b/>
+          <w:sz w:val="24"/>
+        </w:rPr>
+        <w:t>Role:</w:t>
+      </w:r>
+      <w:r>
+        <w:rPr>
+          <w:sz w:val="24"/>
+        </w:rPr>
+        <w:t xml:space="preserve"> working in the </w:t>
+      </w:r>
+      <w:r>
+        <w:rPr>
+          <w:sz w:val="24"/>
+        </w:rPr>
+        <w:t>QA Infrastructure team a</w:t>
+      </w:r>
+      <w:r>
+        <w:rPr>
+          <w:sz w:val="24"/>
+        </w:rPr>
+        <w:t>s</w:t>
+      </w:r>
+      <w:r>
+        <w:rPr>
+          <w:sz w:val="24"/>
+        </w:rPr>
+        <w:t xml:space="preserve"> a</w:t>
+      </w:r>
+      <w:r>
+        <w:rPr>
+          <w:sz w:val="24"/>
+        </w:rPr>
+        <w:t xml:space="preserve"> DevOps Engineer</w:t>
       </w:r>
     </w:p>
     <w:p>
@@ -775,7 +1464,7 @@
         <w:rPr>
           <w:sz w:val="24"/>
         </w:rPr>
-        <w:t>Developing and maintaining Jenkins jobs</w:t>
+        <w:t>Monitoring Jenkins jobs</w:t>
       </w:r>
     </w:p>
     <w:p>
@@ -796,7 +1485,7 @@
         <w:rPr>
           <w:sz w:val="24"/>
         </w:rPr>
-        <w:t>Integrating source code between ClearCase and git</w:t>
+        <w:t>Administrating Bugzilla, Gerrit, git</w:t>
       </w:r>
     </w:p>
     <w:p>
@@ -817,11 +1506,56 @@
         <w:rPr>
           <w:sz w:val="24"/>
         </w:rPr>
-        <w:t>Managing daily builds</w:t>
+        <w:t>Monitoring servers (</w:t>
+      </w:r>
+      <w:r>
+        <w:rPr>
+          <w:sz w:val="24"/>
+        </w:rPr>
+        <w:t>hardware and software issues</w:t>
+      </w:r>
+      <w:r>
+        <w:rPr>
+          <w:sz w:val="24"/>
+        </w:rPr>
+        <w:t>)</w:t>
       </w:r>
     </w:p>
     <w:p>
       <w:pPr>
+        <w:numPr>
+          <w:ilvl w:val="1"/>
+          <w:numId w:val="12"/>
+        </w:numPr>
+        <w:autoSpaceDE w:val="0"/>
+        <w:spacing w:before="32"/>
+        <w:ind w:right="-20"/>
+        <w:jc w:val="both"/>
+        <w:rPr>
+          <w:sz w:val="24"/>
+        </w:rPr>
+      </w:pPr>
+      <w:r>
+        <w:rPr>
+          <w:sz w:val="24"/>
+        </w:rPr>
+        <w:t>P</w:t>
+      </w:r>
+      <w:r>
+        <w:rPr>
+          <w:sz w:val="24"/>
+        </w:rPr>
+        <w:t>roviding servers to developers and testers</w:t>
+      </w:r>
+      <w:r>
+        <w:rPr>
+          <w:sz w:val="24"/>
+        </w:rPr>
+        <w:t xml:space="preserve"> when they request</w:t>
+      </w:r>
+    </w:p>
+    <w:p>
+      <w:pPr>
         <w:spacing w:before="120" w:after="0"/>
         <w:ind w:left="2880"/>
         <w:rPr>
@@ -836,8 +1570,7 @@
           <w:color w:val="F79646" w:themeColor="accent6"/>
           <w:sz w:val="24"/>
         </w:rPr>
-        <w:lastRenderedPageBreak/>
-        <w:t>March</w:t>
+        <w:t>December</w:t>
       </w:r>
       <w:r>
         <w:rPr>
@@ -845,51 +1578,35 @@
           <w:color w:val="F79646" w:themeColor="accent6"/>
           <w:sz w:val="24"/>
         </w:rPr>
+        <w:t xml:space="preserve"> 2011</w:t>
+      </w:r>
+      <w:r>
+        <w:rPr>
+          <w:b/>
+          <w:color w:val="F79646" w:themeColor="accent6"/>
+          <w:sz w:val="24"/>
+        </w:rPr>
+        <w:t xml:space="preserve"> – </w:t>
+      </w:r>
+      <w:r>
+        <w:rPr>
+          <w:b/>
+          <w:color w:val="F79646" w:themeColor="accent6"/>
+          <w:sz w:val="24"/>
+        </w:rPr>
+        <w:t>February 2017</w:t>
+      </w:r>
+      <w:r>
+        <w:rPr>
+          <w:b/>
+          <w:color w:val="F79646" w:themeColor="accent6"/>
+          <w:sz w:val="24"/>
+        </w:rPr>
         <w:t xml:space="preserve"> </w:t>
       </w:r>
       <w:r>
         <w:rPr>
           <w:b/>
-          <w:color w:val="F79646" w:themeColor="accent6"/>
-          <w:sz w:val="24"/>
-        </w:rPr>
-        <w:t>2017</w:t>
-      </w:r>
-      <w:r>
-        <w:rPr>
-          <w:b/>
-          <w:color w:val="F79646" w:themeColor="accent6"/>
-          <w:sz w:val="24"/>
-        </w:rPr>
-        <w:t xml:space="preserve"> –</w:t>
-      </w:r>
-      <w:r>
-        <w:rPr>
-          <w:b/>
-          <w:color w:val="F79646" w:themeColor="accent6"/>
-          <w:sz w:val="24"/>
-        </w:rPr>
-        <w:t xml:space="preserve"> </w:t>
-      </w:r>
-      <w:r>
-        <w:rPr>
-          <w:b/>
-          <w:color w:val="F79646" w:themeColor="accent6"/>
-          <w:sz w:val="24"/>
-        </w:rPr>
-        <w:t>May 2017</w:t>
-      </w:r>
-      <w:r>
-        <w:rPr>
-          <w:b/>
-          <w:color w:val="F79646" w:themeColor="accent6"/>
-          <w:sz w:val="24"/>
-        </w:rPr>
-        <w:t xml:space="preserve"> </w:t>
-      </w:r>
-      <w:r>
-        <w:rPr>
-          <w:b/>
           <w:color w:val="00B0F0"/>
           <w:sz w:val="24"/>
         </w:rPr>
@@ -909,7 +1626,15 @@
           <w:color w:val="00B0F0"/>
           <w:sz w:val="24"/>
         </w:rPr>
-        <w:t>SAP HANA in-memory database</w:t>
+        <w:t>VitalQIP I</w:t>
+      </w:r>
+      <w:r>
+        <w:rPr>
+          <w:b/>
+          <w:color w:val="00B0F0"/>
+          <w:sz w:val="24"/>
+        </w:rPr>
+        <w:t>P Address Management</w:t>
       </w:r>
     </w:p>
     <w:p>
@@ -932,7 +1657,7 @@
           <w:color w:val="00B0F0"/>
           <w:sz w:val="24"/>
         </w:rPr>
-        <w:t>SAP</w:t>
+        <w:t>TMA Solutions</w:t>
       </w:r>
       <w:r>
         <w:rPr>
@@ -942,7 +1667,7 @@
           <w:color w:val="00B0F0"/>
           <w:sz w:val="24"/>
         </w:rPr>
-        <w:t xml:space="preserve"> </w:t>
+        <w:t xml:space="preserve"> - </w:t>
       </w:r>
       <w:r>
         <w:rPr>
@@ -952,7 +1677,7 @@
           <w:color w:val="00B0F0"/>
           <w:sz w:val="24"/>
         </w:rPr>
-        <w:t>–</w:t>
+        <w:t>Senior Software</w:t>
       </w:r>
       <w:r>
         <w:rPr>
@@ -962,17 +1687,7 @@
           <w:color w:val="00B0F0"/>
           <w:sz w:val="24"/>
         </w:rPr>
-        <w:t xml:space="preserve"> </w:t>
-      </w:r>
-      <w:r>
-        <w:rPr>
-          <w:b/>
-          <w:bCs/>
-          <w:i/>
-          <w:color w:val="00B0F0"/>
-          <w:sz w:val="24"/>
-        </w:rPr>
-        <w:t>Quality Specialist</w:t>
+        <w:t xml:space="preserve"> Engineer</w:t>
       </w:r>
     </w:p>
     <w:p>
@@ -1007,7 +1722,13 @@
         <w:rPr>
           <w:sz w:val="24"/>
         </w:rPr>
-        <w:t>SAP HANA is an in-memory platform for processing high volumes of data in real-time.</w:t>
+        <w:t>Alcatel-Lucent VitalQIP™ DNS/DHCP IP Address Management Software is a market-leading solution for automating IP address management services across networks. It streamlines management and cuts administrative costs for enterprises, government agencies, a</w:t>
+      </w:r>
+      <w:r>
+        <w:rPr>
+          <w:sz w:val="24"/>
+        </w:rPr>
+        <w:t>nd service providers worldwide.</w:t>
       </w:r>
     </w:p>
     <w:p>
@@ -1035,37 +1756,19 @@
         <w:rPr>
           <w:sz w:val="24"/>
         </w:rPr>
-        <w:t xml:space="preserve"> </w:t>
-      </w:r>
-      <w:r>
-        <w:rPr>
-          <w:sz w:val="24"/>
-        </w:rPr>
-        <w:t>thousands of d</w:t>
-      </w:r>
-      <w:r>
-        <w:rPr>
-          <w:sz w:val="24"/>
-        </w:rPr>
-        <w:t xml:space="preserve">evelopers </w:t>
-      </w:r>
-      <w:r>
-        <w:rPr>
-          <w:sz w:val="24"/>
-        </w:rPr>
-        <w:t>and</w:t>
-      </w:r>
-      <w:r>
-        <w:rPr>
-          <w:sz w:val="24"/>
-        </w:rPr>
-        <w:t xml:space="preserve"> testers</w:t>
-      </w:r>
-      <w:r>
-        <w:rPr>
-          <w:sz w:val="24"/>
-        </w:rPr>
-        <w:t xml:space="preserve"> around the world</w:t>
+        <w:t xml:space="preserve"> 40</w:t>
+      </w:r>
+      <w:r>
+        <w:rPr>
+          <w:sz w:val="24"/>
+        </w:rPr>
+        <w:t xml:space="preserve"> Developers + 20</w:t>
+      </w:r>
+      <w:r>
+        <w:rPr>
+          <w:sz w:val="24"/>
+        </w:rPr>
+        <w:t xml:space="preserve"> QAs</w:t>
       </w:r>
       <w:r>
         <w:rPr>
@@ -1080,395 +1783,6 @@
           <w:ilvl w:val="0"/>
           <w:numId w:val="12"/>
         </w:numPr>
-        <w:autoSpaceDE w:val="0"/>
-        <w:spacing w:before="32"/>
-        <w:ind w:right="-20"/>
-        <w:jc w:val="both"/>
-        <w:rPr>
-          <w:sz w:val="24"/>
-        </w:rPr>
-      </w:pPr>
-      <w:r>
-        <w:rPr>
-          <w:b/>
-          <w:sz w:val="24"/>
-        </w:rPr>
-        <w:t>Role:</w:t>
-      </w:r>
-      <w:r>
-        <w:rPr>
-          <w:sz w:val="24"/>
-        </w:rPr>
-        <w:t xml:space="preserve"> working in the </w:t>
-      </w:r>
-      <w:r>
-        <w:rPr>
-          <w:sz w:val="24"/>
-        </w:rPr>
-        <w:t>QA Infrastructure team a</w:t>
-      </w:r>
-      <w:r>
-        <w:rPr>
-          <w:sz w:val="24"/>
-        </w:rPr>
-        <w:t>s</w:t>
-      </w:r>
-      <w:r>
-        <w:rPr>
-          <w:sz w:val="24"/>
-        </w:rPr>
-        <w:t xml:space="preserve"> a</w:t>
-      </w:r>
-      <w:r>
-        <w:rPr>
-          <w:sz w:val="24"/>
-        </w:rPr>
-        <w:t xml:space="preserve"> DevOps Engineer</w:t>
-      </w:r>
-    </w:p>
-    <w:p>
-      <w:pPr>
-        <w:numPr>
-          <w:ilvl w:val="1"/>
-          <w:numId w:val="12"/>
-        </w:numPr>
-        <w:autoSpaceDE w:val="0"/>
-        <w:spacing w:before="32"/>
-        <w:ind w:right="-20"/>
-        <w:jc w:val="both"/>
-        <w:rPr>
-          <w:sz w:val="24"/>
-        </w:rPr>
-      </w:pPr>
-      <w:r>
-        <w:rPr>
-          <w:sz w:val="24"/>
-        </w:rPr>
-        <w:t xml:space="preserve"> </w:t>
-      </w:r>
-      <w:r>
-        <w:rPr>
-          <w:sz w:val="24"/>
-        </w:rPr>
-        <w:t>Monitoring Jenkins jobs</w:t>
-      </w:r>
-    </w:p>
-    <w:p>
-      <w:pPr>
-        <w:numPr>
-          <w:ilvl w:val="1"/>
-          <w:numId w:val="12"/>
-        </w:numPr>
-        <w:autoSpaceDE w:val="0"/>
-        <w:spacing w:before="32"/>
-        <w:ind w:right="-20"/>
-        <w:jc w:val="both"/>
-        <w:rPr>
-          <w:sz w:val="24"/>
-        </w:rPr>
-      </w:pPr>
-      <w:r>
-        <w:rPr>
-          <w:sz w:val="24"/>
-        </w:rPr>
-        <w:t>Administrating Bugzilla, Gerrit, git</w:t>
-      </w:r>
-    </w:p>
-    <w:p>
-      <w:pPr>
-        <w:numPr>
-          <w:ilvl w:val="1"/>
-          <w:numId w:val="12"/>
-        </w:numPr>
-        <w:autoSpaceDE w:val="0"/>
-        <w:spacing w:before="32"/>
-        <w:ind w:right="-20"/>
-        <w:jc w:val="both"/>
-        <w:rPr>
-          <w:sz w:val="24"/>
-        </w:rPr>
-      </w:pPr>
-      <w:r>
-        <w:rPr>
-          <w:sz w:val="24"/>
-        </w:rPr>
-        <w:t>Monitoring servers (</w:t>
-      </w:r>
-      <w:r>
-        <w:rPr>
-          <w:sz w:val="24"/>
-        </w:rPr>
-        <w:t>hardware and software issues</w:t>
-      </w:r>
-      <w:r>
-        <w:rPr>
-          <w:sz w:val="24"/>
-        </w:rPr>
-        <w:t>)</w:t>
-      </w:r>
-    </w:p>
-    <w:p>
-      <w:pPr>
-        <w:numPr>
-          <w:ilvl w:val="1"/>
-          <w:numId w:val="12"/>
-        </w:numPr>
-        <w:autoSpaceDE w:val="0"/>
-        <w:spacing w:before="32"/>
-        <w:ind w:right="-20"/>
-        <w:jc w:val="both"/>
-        <w:rPr>
-          <w:sz w:val="24"/>
-        </w:rPr>
-      </w:pPr>
-      <w:r>
-        <w:rPr>
-          <w:sz w:val="24"/>
-        </w:rPr>
-        <w:t>P</w:t>
-      </w:r>
-      <w:r>
-        <w:rPr>
-          <w:sz w:val="24"/>
-        </w:rPr>
-        <w:t>roviding servers to developers and testers</w:t>
-      </w:r>
-      <w:r>
-        <w:rPr>
-          <w:sz w:val="24"/>
-        </w:rPr>
-        <w:t xml:space="preserve"> when they request</w:t>
-      </w:r>
-    </w:p>
-    <w:p>
-      <w:pPr>
-        <w:spacing w:before="120" w:after="0"/>
-        <w:ind w:left="2880"/>
-        <w:rPr>
-          <w:b/>
-          <w:color w:val="00B0F0"/>
-          <w:sz w:val="24"/>
-        </w:rPr>
-      </w:pPr>
-      <w:r>
-        <w:rPr>
-          <w:b/>
-          <w:color w:val="F79646" w:themeColor="accent6"/>
-          <w:sz w:val="24"/>
-        </w:rPr>
-        <w:t>December</w:t>
-      </w:r>
-      <w:r>
-        <w:rPr>
-          <w:b/>
-          <w:color w:val="F79646" w:themeColor="accent6"/>
-          <w:sz w:val="24"/>
-        </w:rPr>
-        <w:t xml:space="preserve"> 2011</w:t>
-      </w:r>
-      <w:r>
-        <w:rPr>
-          <w:b/>
-          <w:color w:val="F79646" w:themeColor="accent6"/>
-          <w:sz w:val="24"/>
-        </w:rPr>
-        <w:t xml:space="preserve"> – </w:t>
-      </w:r>
-      <w:r>
-        <w:rPr>
-          <w:b/>
-          <w:color w:val="F79646" w:themeColor="accent6"/>
-          <w:sz w:val="24"/>
-        </w:rPr>
-        <w:t>February 2017</w:t>
-      </w:r>
-      <w:r>
-        <w:rPr>
-          <w:b/>
-          <w:color w:val="F79646" w:themeColor="accent6"/>
-          <w:sz w:val="24"/>
-        </w:rPr>
-        <w:t xml:space="preserve"> </w:t>
-      </w:r>
-      <w:r>
-        <w:rPr>
-          <w:b/>
-          <w:color w:val="00B0F0"/>
-          <w:sz w:val="24"/>
-        </w:rPr>
-        <w:tab/>
-      </w:r>
-      <w:r>
-        <w:rPr>
-          <w:b/>
-          <w:color w:val="00B0F0"/>
-          <w:sz w:val="24"/>
-        </w:rPr>
-        <w:tab/>
-      </w:r>
-      <w:r>
-        <w:rPr>
-          <w:b/>
-          <w:color w:val="00B0F0"/>
-          <w:sz w:val="24"/>
-        </w:rPr>
-        <w:t>VitalQIP I</w:t>
-      </w:r>
-      <w:r>
-        <w:rPr>
-          <w:b/>
-          <w:color w:val="00B0F0"/>
-          <w:sz w:val="24"/>
-        </w:rPr>
-        <w:t>P Address Management</w:t>
-      </w:r>
-    </w:p>
-    <w:p>
-      <w:pPr>
-        <w:spacing w:after="120"/>
-        <w:ind w:left="2880"/>
-        <w:rPr>
-          <w:b/>
-          <w:bCs/>
-          <w:i/>
-          <w:color w:val="00B0F0"/>
-          <w:sz w:val="24"/>
-        </w:rPr>
-      </w:pPr>
-      <w:r>
-        <w:rPr>
-          <w:b/>
-          <w:bCs/>
-          <w:i/>
-          <w:color w:val="00B0F0"/>
-          <w:sz w:val="24"/>
-        </w:rPr>
-        <w:t>TMA Solutions</w:t>
-      </w:r>
-      <w:r>
-        <w:rPr>
-          <w:b/>
-          <w:bCs/>
-          <w:i/>
-          <w:color w:val="00B0F0"/>
-          <w:sz w:val="24"/>
-        </w:rPr>
-        <w:t xml:space="preserve"> - </w:t>
-      </w:r>
-      <w:r>
-        <w:rPr>
-          <w:b/>
-          <w:bCs/>
-          <w:i/>
-          <w:color w:val="00B0F0"/>
-          <w:sz w:val="24"/>
-        </w:rPr>
-        <w:t>Senior Software</w:t>
-      </w:r>
-      <w:r>
-        <w:rPr>
-          <w:b/>
-          <w:bCs/>
-          <w:i/>
-          <w:color w:val="00B0F0"/>
-          <w:sz w:val="24"/>
-        </w:rPr>
-        <w:t xml:space="preserve"> Engineer</w:t>
-      </w:r>
-    </w:p>
-    <w:p>
-      <w:pPr>
-        <w:numPr>
-          <w:ilvl w:val="0"/>
-          <w:numId w:val="12"/>
-        </w:numPr>
-        <w:autoSpaceDE w:val="0"/>
-        <w:spacing w:before="32"/>
-        <w:ind w:right="-20"/>
-        <w:jc w:val="both"/>
-        <w:rPr>
-          <w:sz w:val="24"/>
-        </w:rPr>
-      </w:pPr>
-      <w:r>
-        <w:rPr>
-          <w:b/>
-          <w:sz w:val="24"/>
-        </w:rPr>
-        <w:t>Project Description</w:t>
-      </w:r>
-      <w:r>
-        <w:rPr>
-          <w:b/>
-          <w:sz w:val="24"/>
-        </w:rPr>
-        <w:t xml:space="preserve">: </w:t>
-      </w:r>
-      <w:r>
-        <w:rPr>
-          <w:sz w:val="24"/>
-        </w:rPr>
-        <w:t>Alcatel-Lucent VitalQIP™ DNS/DHCP IP Address Management Software is a market-leading solution for automating IP address management services across networks. It streamlines management and cuts administrative costs for enterprises, government agencies, a</w:t>
-      </w:r>
-      <w:r>
-        <w:rPr>
-          <w:sz w:val="24"/>
-        </w:rPr>
-        <w:t>nd service providers worldwide.</w:t>
-      </w:r>
-    </w:p>
-    <w:p>
-      <w:pPr>
-        <w:numPr>
-          <w:ilvl w:val="0"/>
-          <w:numId w:val="12"/>
-        </w:numPr>
-        <w:autoSpaceDE w:val="0"/>
-        <w:spacing w:before="32"/>
-        <w:ind w:right="-20"/>
-        <w:jc w:val="both"/>
-        <w:rPr>
-          <w:sz w:val="24"/>
-        </w:rPr>
-      </w:pPr>
-      <w:r>
-        <w:rPr>
-          <w:b/>
-          <w:sz w:val="24"/>
-        </w:rPr>
-        <w:t>Project Size:</w:t>
-      </w:r>
-      <w:r>
-        <w:rPr>
-          <w:sz w:val="24"/>
-        </w:rPr>
-        <w:t xml:space="preserve"> 40</w:t>
-      </w:r>
-      <w:r>
-        <w:rPr>
-          <w:sz w:val="24"/>
-        </w:rPr>
-        <w:t xml:space="preserve"> Developers + 20</w:t>
-      </w:r>
-      <w:r>
-        <w:rPr>
-          <w:sz w:val="24"/>
-        </w:rPr>
-        <w:t xml:space="preserve"> QAs</w:t>
-      </w:r>
-      <w:r>
-        <w:rPr>
-          <w:sz w:val="24"/>
-        </w:rPr>
-        <w:t>.</w:t>
-      </w:r>
-    </w:p>
-    <w:p>
-      <w:pPr>
-        <w:numPr>
-          <w:ilvl w:val="0"/>
-          <w:numId w:val="12"/>
-        </w:numPr>
         <w:tabs>
           <w:tab w:val="num" w:pos="3240"/>
         </w:tabs>
@@ -1483,6 +1797,7 @@
           <w:b/>
           <w:sz w:val="24"/>
         </w:rPr>
+        <w:lastRenderedPageBreak/>
         <w:t xml:space="preserve">Role(s): </w:t>
       </w:r>
     </w:p>
@@ -1819,7 +2134,6 @@
         <w:rPr>
           <w:sz w:val="24"/>
         </w:rPr>
-        <w:lastRenderedPageBreak/>
         <w:t>Customers support</w:t>
       </w:r>
     </w:p>
@@ -2777,7 +3091,7 @@
         </mc:Choice>
         <mc:Fallback>
           <w:pict>
-            <v:shape w14:anchorId="35E0C890" id="Freeform 37" o:spid="_x0000_s1026" style="position:absolute;margin-left:122.55pt;margin-top:16.55pt;width:436.5pt;height:116.6pt;z-index:251655680;visibility:visible;mso-wrap-style:square;mso-width-percent:0;mso-height-percent:0;mso-wrap-distance-left:9pt;mso-wrap-distance-top:0;mso-wrap-distance-right:9pt;mso-wrap-distance-bottom:0;mso-position-horizontal:absolute;mso-position-horizontal-relative:text;mso-position-vertical:absolute;mso-position-vertical-relative:page;mso-width-percent:0;mso-height-percent:0;mso-width-relative:page;mso-height-relative:page;v-text-anchor:top" coordsize="1944,493" o:gfxdata="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" path="m,c,493,,493,,493,736,359,1422,369,1944,417,1944,,1944,,1944,l,xe" fillcolor="#e43b2f" stroked="f">
+            <v:shape w14:anchorId="26FC7107" id="Freeform 37" o:spid="_x0000_s1026" style="position:absolute;margin-left:122.55pt;margin-top:16.55pt;width:436.5pt;height:116.6pt;z-index:251655680;visibility:visible;mso-wrap-style:square;mso-width-percent:0;mso-height-percent:0;mso-wrap-distance-left:9pt;mso-wrap-distance-top:0;mso-wrap-distance-right:9pt;mso-wrap-distance-bottom:0;mso-position-horizontal:absolute;mso-position-horizontal-relative:text;mso-position-vertical:absolute;mso-position-vertical-relative:page;mso-width-percent:0;mso-height-percent:0;mso-width-relative:page;mso-height-relative:page;v-text-anchor:top" coordsize="1944,493" o:gfxdata="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" path="m,c,493,,493,,493,736,359,1422,369,1944,417,1944,,1944,,1944,l,xe" fillcolor="#e43b2f" stroked="f">
               <v:fill color2="#ef792f" rotate="t" focus="100%" type="gradient"/>
               <v:path arrowok="t" o:connecttype="custom" o:connectlocs="0,0;0,1480820;5543550,1252539;5543550,0;0,0" o:connectangles="0,0,0,0,0"/>
               <w10:wrap anchory="page"/>
@@ -3367,7 +3681,7 @@
         </mc:Choice>
         <mc:Fallback>
           <w:pict>
-            <v:rect w14:anchorId="4568199A" id="Rectangle 36" o:spid="_x0000_s1026" style="position:absolute;margin-left:-17.5pt;margin-top:16.35pt;width:139.5pt;height:756pt;z-index:251654656;visibility:visible;mso-wrap-style:square;mso-width-percent:0;mso-height-percent:0;mso-wrap-distance-left:2.88pt;mso-wrap-distance-top:2.88pt;mso-wrap-distance-right:2.88pt;mso-wrap-distance-bottom:2.88pt;mso-position-horizontal:absolute;mso-position-horizontal-relative:text;mso-position-vertical:absolute;mso-position-vertical-relative:page;mso-width-percent:0;mso-height-percent:0;mso-width-relative:page;mso-height-relative:page;v-text-anchor:top" o:gfxdata="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" fillcolor="#4bacc6" stroked="f">
+            <v:rect w14:anchorId="1D8F8D92" id="Rectangle 36" o:spid="_x0000_s1026" style="position:absolute;margin-left:-17.5pt;margin-top:16.35pt;width:139.5pt;height:756pt;z-index:251654656;visibility:visible;mso-wrap-style:square;mso-width-percent:0;mso-height-percent:0;mso-wrap-distance-left:2.88pt;mso-wrap-distance-top:2.88pt;mso-wrap-distance-right:2.88pt;mso-wrap-distance-bottom:2.88pt;mso-position-horizontal:absolute;mso-position-horizontal-relative:text;mso-position-vertical:absolute;mso-position-vertical-relative:page;mso-width-percent:0;mso-height-percent:0;mso-width-relative:page;mso-height-relative:page;v-text-anchor:top" o:gfxdata="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" fillcolor="#4bacc6" stroked="f">
               <v:shadow on="t" color="#205867" opacity=".5" offset="1pt"/>
               <v:textbox inset="2.88pt,2.88pt,2.88pt,2.88pt"/>
               <w10:wrap anchory="page"/>
@@ -3756,7 +4070,7 @@
         </mc:Choice>
         <mc:Fallback>
           <w:pict>
-            <v:group w14:anchorId="7FD2FD28" id="Group 38" o:spid="_x0000_s1026" style="position:absolute;margin-left:-16.7pt;margin-top:-.15pt;width:575.85pt;height:72.35pt;z-index:251656704" coordorigin="379,1575" coordsize="11517,1447" o:gfxdata="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">
+            <v:group w14:anchorId="405564A1" id="Group 38" o:spid="_x0000_s1026" style="position:absolute;margin-left:-16.7pt;margin-top:-.15pt;width:575.85pt;height:72.35pt;z-index:251656704" coordorigin="379,1575" coordsize="11517,1447" o:gfxdata="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">
               <v:shape id="Freeform 39" o:spid="_x0000_s1027" style="position:absolute;left:390;top:1575;width:11506;height:1173;visibility:visible;mso-wrap-style:square;v-text-anchor:top" coordsize="2448,248" o:gfxdata="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" path="m2448,56c1822,1,929,,,248e" filled="f" strokecolor="#efb32f" strokeweight=".5pt">
                 <v:stroke joinstyle="miter"/>
                 <v:path arrowok="t" o:connecttype="custom" o:connectlocs="11506,265;0,1173" o:connectangles="0,0"/>

</xml_diff>